<commit_message>
added footer and headers to the document
</commit_message>
<xml_diff>
--- a/TFG/DeformingSpace.docx
+++ b/TFG/DeformingSpace.docx
@@ -114,17 +114,8 @@
           <w:rFonts w:cs="Times New Roman"/>
           <w:szCs w:val="24"/>
         </w:rPr>
-        <w:t xml:space="preserve">Mr. Marc </w:t>
-      </w:r>
-      <w:proofErr w:type="spellStart"/>
-      <w:r>
-        <w:rPr>
-          <w:rFonts w:cs="Times New Roman"/>
-          <w:szCs w:val="24"/>
-        </w:rPr>
-        <w:t>Garrigó</w:t>
-      </w:r>
-      <w:proofErr w:type="spellEnd"/>
+        <w:t>Mr. Marc Garrigó</w:t>
+      </w:r>
     </w:p>
     <w:p>
       <w:pPr>
@@ -422,21 +413,12 @@
           <w:szCs w:val="24"/>
         </w:rPr>
       </w:pPr>
-      <w:proofErr w:type="spellStart"/>
-      <w:r>
-        <w:rPr>
-          <w:rFonts w:cs="Times New Roman"/>
-          <w:szCs w:val="24"/>
-        </w:rPr>
-        <w:t>Github</w:t>
-      </w:r>
-      <w:proofErr w:type="spellEnd"/>
-      <w:r>
-        <w:rPr>
-          <w:rFonts w:cs="Times New Roman"/>
-          <w:szCs w:val="24"/>
-        </w:rPr>
-        <w:t xml:space="preserve"> release: </w:t>
+      <w:r>
+        <w:rPr>
+          <w:rFonts w:cs="Times New Roman"/>
+          <w:szCs w:val="24"/>
+        </w:rPr>
+        <w:t xml:space="preserve">Github release: </w:t>
       </w:r>
     </w:p>
     <w:p>
@@ -612,16 +594,7 @@
           <w:rFonts w:cs="Times New Roman"/>
           <w:szCs w:val="24"/>
         </w:rPr>
-        <w:t>amming is a fascinati</w:t>
-      </w:r>
-      <w:bookmarkStart w:id="5" w:name="_GoBack"/>
-      <w:bookmarkEnd w:id="5"/>
-      <w:r>
-        <w:rPr>
-          <w:rFonts w:cs="Times New Roman"/>
-          <w:szCs w:val="24"/>
-        </w:rPr>
-        <w:t>ng subject</w:t>
+        <w:t>amming is a fascinating subject</w:t>
       </w:r>
       <w:r>
         <w:rPr>
@@ -866,7 +839,7 @@
           <w:szCs w:val="24"/>
         </w:rPr>
       </w:pPr>
-      <w:bookmarkStart w:id="6" w:name="_Toc99043445"/>
+      <w:bookmarkStart w:id="5" w:name="_Toc99043445"/>
       <w:r>
         <w:rPr>
           <w:rFonts w:cs="Times New Roman"/>
@@ -875,7 +848,7 @@
         <w:lastRenderedPageBreak/>
         <w:t>Goals</w:t>
       </w:r>
-      <w:bookmarkEnd w:id="6"/>
+      <w:bookmarkEnd w:id="5"/>
     </w:p>
     <w:p>
       <w:pPr>
@@ -1228,7 +1201,7 @@
           <w:szCs w:val="24"/>
         </w:rPr>
       </w:pPr>
-      <w:bookmarkStart w:id="7" w:name="_Toc99043446"/>
+      <w:bookmarkStart w:id="6" w:name="_Toc99043446"/>
       <w:r>
         <w:rPr>
           <w:rFonts w:cs="Times New Roman"/>
@@ -1236,7 +1209,7 @@
         </w:rPr>
         <w:t>Problem description</w:t>
       </w:r>
-      <w:bookmarkEnd w:id="7"/>
+      <w:bookmarkEnd w:id="6"/>
     </w:p>
     <w:p>
       <w:pPr>
@@ -1268,7 +1241,6 @@
         </w:rPr>
         <w:t xml:space="preserve"> hasn’t seen a big progression outside of some notable indie games (</w:t>
       </w:r>
-      <w:proofErr w:type="spellStart"/>
       <w:r>
         <w:rPr>
           <w:rFonts w:cs="Times New Roman"/>
@@ -1277,7 +1249,6 @@
         </w:rPr>
         <w:t>Superliminal</w:t>
       </w:r>
-      <w:proofErr w:type="spellEnd"/>
       <w:r>
         <w:rPr>
           <w:rFonts w:cs="Times New Roman"/>
@@ -1419,7 +1390,7 @@
           <w:szCs w:val="24"/>
         </w:rPr>
       </w:pPr>
-      <w:bookmarkStart w:id="8" w:name="_Toc99043447"/>
+      <w:bookmarkStart w:id="7" w:name="_Toc99043447"/>
       <w:r>
         <w:rPr>
           <w:rFonts w:cs="Times New Roman"/>
@@ -1427,7 +1398,7 @@
         </w:rPr>
         <w:t>Scope</w:t>
       </w:r>
-      <w:bookmarkEnd w:id="8"/>
+      <w:bookmarkEnd w:id="7"/>
     </w:p>
     <w:p>
       <w:pPr>
@@ -1646,7 +1617,6 @@
               <w:szCs w:val="24"/>
             </w:rPr>
           </w:pPr>
-          <w:proofErr w:type="spellStart"/>
           <w:r>
             <w:rPr>
               <w:rFonts w:ascii="Times New Roman" w:hAnsi="Times New Roman" w:cs="Times New Roman"/>
@@ -1655,31 +1625,8 @@
               <w:sz w:val="24"/>
               <w:szCs w:val="24"/>
             </w:rPr>
-            <w:t>Table</w:t>
+            <w:t>Table of contents</w:t>
           </w:r>
-          <w:proofErr w:type="spellEnd"/>
-          <w:r>
-            <w:rPr>
-              <w:rFonts w:ascii="Times New Roman" w:hAnsi="Times New Roman" w:cs="Times New Roman"/>
-              <w:b/>
-              <w:color w:val="auto"/>
-              <w:sz w:val="24"/>
-              <w:szCs w:val="24"/>
-            </w:rPr>
-            <w:t xml:space="preserve"> of </w:t>
-          </w:r>
-          <w:proofErr w:type="spellStart"/>
-          <w:r>
-            <w:rPr>
-              <w:rFonts w:ascii="Times New Roman" w:hAnsi="Times New Roman" w:cs="Times New Roman"/>
-              <w:b/>
-              <w:color w:val="auto"/>
-              <w:sz w:val="24"/>
-              <w:szCs w:val="24"/>
-            </w:rPr>
-            <w:t>contents</w:t>
-          </w:r>
-          <w:proofErr w:type="spellEnd"/>
         </w:p>
         <w:p>
           <w:pPr>
@@ -3097,7 +3044,7 @@
                 <w:sz w:val="24"/>
                 <w:szCs w:val="24"/>
               </w:rPr>
-              <w:t>16</w:t>
+              <w:t>17</w:t>
             </w:r>
             <w:r>
               <w:rPr>
@@ -4042,6 +3989,8 @@
               </w:rPr>
               <w:t>Optimizations</w:t>
             </w:r>
+            <w:bookmarkStart w:id="8" w:name="_GoBack"/>
+            <w:bookmarkEnd w:id="8"/>
             <w:r>
               <w:rPr>
                 <w:rFonts w:ascii="Times New Roman" w:hAnsi="Times New Roman"/>
@@ -5958,7 +5907,7 @@
             <w:webHidden/>
             <w:szCs w:val="24"/>
           </w:rPr>
-          <w:t>25</w:t>
+          <w:t>26</w:t>
         </w:r>
         <w:r>
           <w:rPr>
@@ -8624,7 +8573,6 @@
         </w:rPr>
         <w:t xml:space="preserve">A Gantt diagram that displays in a high level the state of the project, the order and duration of each task and the deadlines of each feature, created in the application </w:t>
       </w:r>
-      <w:proofErr w:type="spellStart"/>
       <w:r>
         <w:rPr>
           <w:rFonts w:cs="Times New Roman"/>
@@ -8633,7 +8581,6 @@
         </w:rPr>
         <w:t>Agantty</w:t>
       </w:r>
-      <w:proofErr w:type="spellEnd"/>
       <w:r>
         <w:rPr>
           <w:rFonts w:cs="Times New Roman"/>
@@ -8783,7 +8730,7 @@
           <w:lang w:val="es-ES" w:eastAsia="es-ES"/>
         </w:rPr>
         <w:drawing>
-          <wp:inline distT="0" distB="0" distL="0" distR="0" wp14:anchorId="41E89890" wp14:editId="1331972B">
+          <wp:inline distT="0" distB="0" distL="0" distR="0" wp14:anchorId="619DA5FB" wp14:editId="77F56F23">
             <wp:extent cx="5960985" cy="2178658"/>
             <wp:effectExtent l="0" t="0" r="1905" b="0"/>
             <wp:docPr id="4" name="Imagen 4"/>
@@ -10334,7 +10281,7 @@
           <w:lang w:val="es-ES" w:eastAsia="es-ES"/>
         </w:rPr>
         <w:drawing>
-          <wp:inline distT="0" distB="0" distL="0" distR="0" wp14:anchorId="708111B4" wp14:editId="2291125D">
+          <wp:inline distT="0" distB="0" distL="0" distR="0" wp14:anchorId="1DB59391" wp14:editId="59EAF345">
             <wp:extent cx="4961614" cy="4041507"/>
             <wp:effectExtent l="0" t="0" r="0" b="0"/>
             <wp:docPr id="8" name="Imagen 8" descr="Waterfall Methodology - A Complete Guide | Adobe Workfront"/>
@@ -10609,7 +10556,7 @@
           <w:lang w:val="es-ES" w:eastAsia="es-ES"/>
         </w:rPr>
         <w:drawing>
-          <wp:inline distT="0" distB="0" distL="0" distR="0" wp14:anchorId="327A49E2" wp14:editId="1871439D">
+          <wp:inline distT="0" distB="0" distL="0" distR="0" wp14:anchorId="258396DA" wp14:editId="443EFB8B">
             <wp:extent cx="4166484" cy="3408755"/>
             <wp:effectExtent l="0" t="0" r="5715" b="1270"/>
             <wp:docPr id="11" name="Imagen 11"/>
@@ -11857,7 +11804,7 @@
           <w:lang w:val="es-ES" w:eastAsia="es-ES"/>
         </w:rPr>
         <w:drawing>
-          <wp:inline distT="0" distB="0" distL="0" distR="0" wp14:anchorId="09B70EAA" wp14:editId="4EBA470E">
+          <wp:inline distT="0" distB="0" distL="0" distR="0" wp14:anchorId="3F44CEE0" wp14:editId="4DC136E0">
             <wp:extent cx="2860040" cy="1893570"/>
             <wp:effectExtent l="0" t="0" r="0" b="0"/>
             <wp:docPr id="7" name="Imagen 7"/>
@@ -12191,7 +12138,7 @@
           <w:lang w:val="es-ES" w:eastAsia="es-ES"/>
         </w:rPr>
         <w:drawing>
-          <wp:inline distT="0" distB="0" distL="0" distR="0" wp14:anchorId="5B44BFDF" wp14:editId="7781BB67">
+          <wp:inline distT="0" distB="0" distL="0" distR="0" wp14:anchorId="0862FE81" wp14:editId="58CA4725">
             <wp:extent cx="2771775" cy="2741537"/>
             <wp:effectExtent l="0" t="0" r="0" b="1905"/>
             <wp:docPr id="9" name="Imagen 9"/>
@@ -12356,23 +12303,7 @@
           <w:rFonts w:cs="Times New Roman"/>
           <w:szCs w:val="24"/>
         </w:rPr>
-        <w:t xml:space="preserve">. The </w:t>
-      </w:r>
-      <w:proofErr w:type="spellStart"/>
-      <w:r>
-        <w:rPr>
-          <w:rFonts w:cs="Times New Roman"/>
-          <w:szCs w:val="24"/>
-        </w:rPr>
-        <w:t>Möller-Trumbore</w:t>
-      </w:r>
-      <w:proofErr w:type="spellEnd"/>
-      <w:r>
-        <w:rPr>
-          <w:rFonts w:cs="Times New Roman"/>
-          <w:szCs w:val="24"/>
-        </w:rPr>
-        <w:t xml:space="preserve"> algorithm will</w:t>
+        <w:t>. The Möller-Trumbore algorithm will</w:t>
       </w:r>
       <w:r>
         <w:rPr>
@@ -13172,7 +13103,7 @@
           <w:lang w:val="es-ES" w:eastAsia="es-ES"/>
         </w:rPr>
         <w:drawing>
-          <wp:inline distT="0" distB="0" distL="0" distR="0" wp14:anchorId="2AA1E10F" wp14:editId="1F43C309">
+          <wp:inline distT="0" distB="0" distL="0" distR="0" wp14:anchorId="63183DB1" wp14:editId="340394AE">
             <wp:extent cx="5012076" cy="2210463"/>
             <wp:effectExtent l="0" t="0" r="0" b="0"/>
             <wp:docPr id="12" name="Imagen 12" descr="Shading and Rendering"/>
@@ -13385,7 +13316,7 @@
           <w:lang w:val="es-ES" w:eastAsia="es-ES"/>
         </w:rPr>
         <w:drawing>
-          <wp:inline distT="0" distB="0" distL="0" distR="0" wp14:anchorId="059DE7CC" wp14:editId="15D22114">
+          <wp:inline distT="0" distB="0" distL="0" distR="0" wp14:anchorId="086BA7D6" wp14:editId="2512814E">
             <wp:extent cx="5398882" cy="1908313"/>
             <wp:effectExtent l="0" t="0" r="0" b="0"/>
             <wp:docPr id="10" name="Imagen 10" descr="What Is Ray Tracing? - Studytonight"/>
@@ -13532,25 +13463,7 @@
           <w:i/>
           <w:szCs w:val="24"/>
         </w:rPr>
-        <w:t xml:space="preserve">Portal, </w:t>
-      </w:r>
-      <w:proofErr w:type="spellStart"/>
-      <w:r>
-        <w:rPr>
-          <w:rFonts w:cs="Times New Roman"/>
-          <w:i/>
-          <w:szCs w:val="24"/>
-        </w:rPr>
-        <w:t>Antichamber</w:t>
-      </w:r>
-      <w:proofErr w:type="spellEnd"/>
-      <w:r>
-        <w:rPr>
-          <w:rFonts w:cs="Times New Roman"/>
-          <w:i/>
-          <w:szCs w:val="24"/>
-        </w:rPr>
-        <w:t>, The Stanley Parable, Split G</w:t>
+        <w:t>Portal, Antichamber, The Stanley Parable, Split G</w:t>
       </w:r>
       <w:r>
         <w:rPr>
@@ -13791,7 +13704,7 @@
           <w:lang w:val="es-ES" w:eastAsia="es-ES"/>
         </w:rPr>
         <w:drawing>
-          <wp:inline distT="0" distB="0" distL="0" distR="0" wp14:anchorId="394BB6EF" wp14:editId="28B5D148">
+          <wp:inline distT="0" distB="0" distL="0" distR="0" wp14:anchorId="51F74887" wp14:editId="16A64FEB">
             <wp:extent cx="5400040" cy="2698333"/>
             <wp:effectExtent l="0" t="0" r="0" b="6985"/>
             <wp:docPr id="2" name="Imagen 2" descr="Valve considered Portal for VR, but quickly realized it wouldn&amp;amp;#39;t work |  VG247"/>
@@ -14028,7 +13941,6 @@
         </w:rPr>
         <w:t xml:space="preserve">, named </w:t>
       </w:r>
-      <w:proofErr w:type="spellStart"/>
       <w:r>
         <w:rPr>
           <w:rFonts w:cs="Times New Roman"/>
@@ -14037,7 +13949,6 @@
         </w:rPr>
         <w:t>Hyperbolica</w:t>
       </w:r>
-      <w:proofErr w:type="spellEnd"/>
       <w:r>
         <w:rPr>
           <w:rFonts w:cs="Times New Roman"/>
@@ -14425,7 +14336,7 @@
           <w:lang w:val="es-ES" w:eastAsia="es-ES"/>
         </w:rPr>
         <w:drawing>
-          <wp:inline distT="0" distB="0" distL="0" distR="0" wp14:anchorId="6890E851" wp14:editId="1A2D69AF">
+          <wp:inline distT="0" distB="0" distL="0" distR="0" wp14:anchorId="05549AEE" wp14:editId="19C8448D">
             <wp:extent cx="5391150" cy="2075180"/>
             <wp:effectExtent l="0" t="0" r="0" b="1270"/>
             <wp:docPr id="5" name="Imagen 5"/>
@@ -14844,7 +14755,7 @@
           <w:lang w:val="es-ES" w:eastAsia="es-ES"/>
         </w:rPr>
         <w:drawing>
-          <wp:inline distT="0" distB="0" distL="0" distR="0" wp14:anchorId="73509E4A" wp14:editId="76D56C99">
+          <wp:inline distT="0" distB="0" distL="0" distR="0" wp14:anchorId="3B0736E4" wp14:editId="1ED19136">
             <wp:extent cx="5748557" cy="3371354"/>
             <wp:effectExtent l="0" t="0" r="5080" b="635"/>
             <wp:docPr id="6" name="Imagen 6"/>
@@ -15220,29 +15131,7 @@
           <w:sz w:val="24"/>
           <w:szCs w:val="24"/>
         </w:rPr>
-        <w:t xml:space="preserve"> </w:t>
-      </w:r>
-      <w:proofErr w:type="spellStart"/>
-      <w:r>
-        <w:rPr>
-          <w:rFonts w:cs="Times New Roman"/>
-          <w:b/>
-          <w:color w:val="auto"/>
-          <w:sz w:val="24"/>
-          <w:szCs w:val="24"/>
-        </w:rPr>
-        <w:t>CNLohr</w:t>
-      </w:r>
-      <w:proofErr w:type="spellEnd"/>
-      <w:r>
-        <w:rPr>
-          <w:rFonts w:cs="Times New Roman"/>
-          <w:b/>
-          <w:color w:val="auto"/>
-          <w:sz w:val="24"/>
-          <w:szCs w:val="24"/>
-        </w:rPr>
-        <w:t xml:space="preserve"> engine caption</w:t>
+        <w:t xml:space="preserve"> CNLohr engine caption</w:t>
       </w:r>
       <w:bookmarkEnd w:id="60"/>
     </w:p>
@@ -16110,8 +15999,9 @@
       </w:pPr>
     </w:p>
     <w:sectPr>
-      <w:headerReference w:type="first" r:id="rId25"/>
-      <w:footerReference w:type="first" r:id="rId26"/>
+      <w:headerReference w:type="default" r:id="rId25"/>
+      <w:headerReference w:type="first" r:id="rId26"/>
+      <w:footerReference w:type="first" r:id="rId27"/>
       <w:pgSz w:w="11906" w:h="16838"/>
       <w:pgMar w:top="1417" w:right="1701" w:bottom="1417" w:left="1701" w:header="708" w:footer="708" w:gutter="0"/>
       <w:cols w:space="708"/>
@@ -16152,12 +16042,41 @@
   <w:p>
     <w:pPr>
       <w:pStyle w:val="Piedepgina"/>
-      <w:jc w:val="left"/>
+      <w:rPr>
+        <w:sz w:val="18"/>
+        <w:szCs w:val="18"/>
+      </w:rPr>
+    </w:pPr>
+    <w:r>
       <w:rPr>
         <w:rFonts w:cs="Times New Roman"/>
-        <w:szCs w:val="24"/>
+        <w:sz w:val="18"/>
+        <w:szCs w:val="18"/>
+        <w:shd w:val="clear" w:color="auto" w:fill="FFFFFF"/>
       </w:rPr>
-    </w:pPr>
+      <w:t>© Jose L. Redondo Tello 2022</w:t>
+    </w:r>
+    <w:r>
+      <w:rPr>
+        <w:sz w:val="18"/>
+        <w:szCs w:val="18"/>
+      </w:rPr>
+      <w:ptab w:relativeTo="margin" w:alignment="center" w:leader="none"/>
+    </w:r>
+    <w:r>
+      <w:rPr>
+        <w:sz w:val="18"/>
+        <w:szCs w:val="18"/>
+      </w:rPr>
+      <w:ptab w:relativeTo="margin" w:alignment="right" w:leader="none"/>
+    </w:r>
+    <w:r>
+      <w:rPr>
+        <w:sz w:val="18"/>
+        <w:szCs w:val="18"/>
+      </w:rPr>
+      <w:t>Polytechnic University of Catalonia</w:t>
+    </w:r>
   </w:p>
 </w:ftr>
 </file>
@@ -16197,7 +16116,41 @@
   <w:p>
     <w:pPr>
       <w:pStyle w:val="Piedepgina"/>
+      <w:rPr>
+        <w:sz w:val="18"/>
+        <w:szCs w:val="18"/>
+      </w:rPr>
     </w:pPr>
+    <w:r>
+      <w:rPr>
+        <w:rFonts w:cs="Times New Roman"/>
+        <w:sz w:val="18"/>
+        <w:szCs w:val="18"/>
+        <w:shd w:val="clear" w:color="auto" w:fill="FFFFFF"/>
+      </w:rPr>
+      <w:t>© Jose L. Redondo Tello 2022</w:t>
+    </w:r>
+    <w:r>
+      <w:rPr>
+        <w:sz w:val="18"/>
+        <w:szCs w:val="18"/>
+      </w:rPr>
+      <w:ptab w:relativeTo="margin" w:alignment="center" w:leader="none"/>
+    </w:r>
+    <w:r>
+      <w:rPr>
+        <w:sz w:val="18"/>
+        <w:szCs w:val="18"/>
+      </w:rPr>
+      <w:ptab w:relativeTo="margin" w:alignment="right" w:leader="none"/>
+    </w:r>
+    <w:r>
+      <w:rPr>
+        <w:sz w:val="18"/>
+        <w:szCs w:val="18"/>
+      </w:rPr>
+      <w:t>Polytechnic University of Catalonia</w:t>
+    </w:r>
   </w:p>
 </w:ftr>
 </file>
@@ -16292,6 +16245,93 @@
         <w:rFonts w:cs="Times New Roman"/>
         <w:sz w:val="18"/>
         <w:szCs w:val="18"/>
+      </w:rPr>
+    </w:pPr>
+    <w:r>
+      <w:rPr>
+        <w:rFonts w:cs="Times New Roman"/>
+        <w:sz w:val="18"/>
+        <w:szCs w:val="18"/>
+      </w:rPr>
+      <w:t>DEFORMING SPACE</w:t>
+    </w:r>
+    <w:r>
+      <w:rPr>
+        <w:rFonts w:cs="Times New Roman"/>
+        <w:sz w:val="18"/>
+        <w:szCs w:val="18"/>
+      </w:rPr>
+      <w:tab/>
+    </w:r>
+    <w:r>
+      <w:rPr>
+        <w:rFonts w:cs="Times New Roman"/>
+        <w:sz w:val="18"/>
+        <w:szCs w:val="18"/>
+      </w:rPr>
+      <w:tab/>
+    </w:r>
+    <w:r>
+      <w:rPr>
+        <w:rFonts w:cs="Times New Roman"/>
+        <w:sz w:val="18"/>
+        <w:szCs w:val="18"/>
+      </w:rPr>
+      <w:fldChar w:fldCharType="begin"/>
+    </w:r>
+    <w:r>
+      <w:rPr>
+        <w:rFonts w:cs="Times New Roman"/>
+        <w:sz w:val="18"/>
+        <w:szCs w:val="18"/>
+      </w:rPr>
+      <w:instrText>PAGE   \* MERGEFORMAT</w:instrText>
+    </w:r>
+    <w:r>
+      <w:rPr>
+        <w:rFonts w:cs="Times New Roman"/>
+        <w:sz w:val="18"/>
+        <w:szCs w:val="18"/>
+      </w:rPr>
+      <w:fldChar w:fldCharType="separate"/>
+    </w:r>
+    <w:r>
+      <w:rPr>
+        <w:rFonts w:cs="Times New Roman"/>
+        <w:noProof/>
+        <w:sz w:val="18"/>
+        <w:szCs w:val="18"/>
+        <w:lang w:val="es-ES"/>
+      </w:rPr>
+      <w:t>3</w:t>
+    </w:r>
+    <w:r>
+      <w:rPr>
+        <w:rFonts w:cs="Times New Roman"/>
+        <w:sz w:val="18"/>
+        <w:szCs w:val="18"/>
+      </w:rPr>
+      <w:fldChar w:fldCharType="end"/>
+    </w:r>
+  </w:p>
+  <w:p>
+    <w:pPr>
+      <w:pStyle w:val="Encabezado"/>
+    </w:pPr>
+  </w:p>
+</w:hdr>
+</file>
+
+<file path=word/header4.xml><?xml version="1.0" encoding="utf-8"?>
+<w:hdr xmlns:wpc="http://schemas.microsoft.com/office/word/2010/wordprocessingCanvas" xmlns:cx="http://schemas.microsoft.com/office/drawing/2014/chartex" xmlns:mc="http://schemas.openxmlformats.org/markup-compatibility/2006" xmlns:o="urn:schemas-microsoft-com:office:office" xmlns:r="http://schemas.openxmlformats.org/officeDocument/2006/relationships" xmlns:m="http://schemas.openxmlformats.org/officeDocument/2006/math" xmlns:v="urn:schemas-microsoft-com:vml" xmlns:wp14="http://schemas.microsoft.com/office/word/2010/wordprocessingDrawing" xmlns:wp="http://schemas.openxmlformats.org/drawingml/2006/wordprocessingDrawing" xmlns:w10="urn:schemas-microsoft-com:office:word" xmlns:w="http://schemas.openxmlformats.org/wordprocessingml/2006/main" xmlns:w14="http://schemas.microsoft.com/office/word/2010/wordml" xmlns:w15="http://schemas.microsoft.com/office/word/2012/wordml" xmlns:w16se="http://schemas.microsoft.com/office/word/2015/wordml/symex" xmlns:wpg="http://schemas.microsoft.com/office/word/2010/wordprocessingGroup" xmlns:wpi="http://schemas.microsoft.com/office/word/2010/wordprocessingInk" xmlns:wne="http://schemas.microsoft.com/office/word/2006/wordml" xmlns:wps="http://schemas.microsoft.com/office/word/2010/wordprocessingShape" mc:Ignorable="w14 w15 w16se wp14">
+  <w:p>
+    <w:pPr>
+      <w:pStyle w:val="Encabezado"/>
+      <w:rPr>
+        <w:rFonts w:cs="Times New Roman"/>
+        <w:sz w:val="18"/>
+        <w:szCs w:val="18"/>
+        <w:lang w:val="es-ES"/>
       </w:rPr>
     </w:pPr>
     <w:r>
@@ -18384,6 +18424,535 @@
 </w:styles>
 </file>
 
+<file path=word/glossary/document.xml><?xml version="1.0" encoding="utf-8"?>
+<w:glossaryDocument xmlns:wpc="http://schemas.microsoft.com/office/word/2010/wordprocessingCanvas" xmlns:cx="http://schemas.microsoft.com/office/drawing/2014/chartex" xmlns:mc="http://schemas.openxmlformats.org/markup-compatibility/2006" xmlns:o="urn:schemas-microsoft-com:office:office" xmlns:r="http://schemas.openxmlformats.org/officeDocument/2006/relationships" xmlns:m="http://schemas.openxmlformats.org/officeDocument/2006/math" xmlns:v="urn:schemas-microsoft-com:vml" xmlns:wp14="http://schemas.microsoft.com/office/word/2010/wordprocessingDrawing" xmlns:wp="http://schemas.openxmlformats.org/drawingml/2006/wordprocessingDrawing" xmlns:w10="urn:schemas-microsoft-com:office:word" xmlns:w="http://schemas.openxmlformats.org/wordprocessingml/2006/main" xmlns:w14="http://schemas.microsoft.com/office/word/2010/wordml" xmlns:w15="http://schemas.microsoft.com/office/word/2012/wordml" xmlns:w16se="http://schemas.microsoft.com/office/word/2015/wordml/symex" xmlns:wpg="http://schemas.microsoft.com/office/word/2010/wordprocessingGroup" xmlns:wpi="http://schemas.microsoft.com/office/word/2010/wordprocessingInk" xmlns:wne="http://schemas.microsoft.com/office/word/2006/wordml" xmlns:wps="http://schemas.microsoft.com/office/word/2010/wordprocessingShape" mc:Ignorable="w14 w15 w16se wp14"/>
+</file>
+
+<file path=word/glossary/fontTable.xml><?xml version="1.0" encoding="utf-8"?>
+<w:fonts xmlns:mc="http://schemas.openxmlformats.org/markup-compatibility/2006" xmlns:r="http://schemas.openxmlformats.org/officeDocument/2006/relationships" xmlns:w="http://schemas.openxmlformats.org/wordprocessingml/2006/main" xmlns:w14="http://schemas.microsoft.com/office/word/2010/wordml" xmlns:w15="http://schemas.microsoft.com/office/word/2012/wordml" xmlns:w16se="http://schemas.microsoft.com/office/word/2015/wordml/symex" mc:Ignorable="w14 w15 w16se">
+  <w:font w:name="Symbol">
+    <w:panose1 w:val="05050102010706020507"/>
+    <w:charset w:val="02"/>
+    <w:family w:val="roman"/>
+    <w:pitch w:val="variable"/>
+    <w:sig w:usb0="00000000" w:usb1="10000000" w:usb2="00000000" w:usb3="00000000" w:csb0="80000000" w:csb1="00000000"/>
+  </w:font>
+  <w:font w:name="Times New Roman">
+    <w:panose1 w:val="02020603050405020304"/>
+    <w:charset w:val="00"/>
+    <w:family w:val="roman"/>
+    <w:pitch w:val="variable"/>
+    <w:sig w:usb0="E0002AFF" w:usb1="C0007843" w:usb2="00000009" w:usb3="00000000" w:csb0="000001FF" w:csb1="00000000"/>
+  </w:font>
+  <w:font w:name="Courier New">
+    <w:panose1 w:val="02070309020205020404"/>
+    <w:charset w:val="00"/>
+    <w:family w:val="modern"/>
+    <w:pitch w:val="fixed"/>
+    <w:sig w:usb0="E0002EFF" w:usb1="C0007843" w:usb2="00000009" w:usb3="00000000" w:csb0="000001FF" w:csb1="00000000"/>
+  </w:font>
+  <w:font w:name="Wingdings">
+    <w:panose1 w:val="05000000000000000000"/>
+    <w:charset w:val="02"/>
+    <w:family w:val="auto"/>
+    <w:pitch w:val="variable"/>
+    <w:sig w:usb0="00000000" w:usb1="10000000" w:usb2="00000000" w:usb3="00000000" w:csb0="80000000" w:csb1="00000000"/>
+  </w:font>
+  <w:font w:name="Calibri">
+    <w:panose1 w:val="020F0502020204030204"/>
+    <w:charset w:val="00"/>
+    <w:family w:val="swiss"/>
+    <w:pitch w:val="variable"/>
+    <w:sig w:usb0="E00002FF" w:usb1="4000ACFF" w:usb2="00000001" w:usb3="00000000" w:csb0="0000019F" w:csb1="00000000"/>
+  </w:font>
+  <w:font w:name="Calibri Light">
+    <w:panose1 w:val="020F0302020204030204"/>
+    <w:charset w:val="00"/>
+    <w:family w:val="swiss"/>
+    <w:pitch w:val="variable"/>
+    <w:sig w:usb0="A00002EF" w:usb1="4000207B" w:usb2="00000000" w:usb3="00000000" w:csb0="0000009F" w:csb1="00000000"/>
+  </w:font>
+</w:fonts>
+</file>
+
+<file path=word/glossary/settings.xml><?xml version="1.0" encoding="utf-8"?>
+<w:settings xmlns:mc="http://schemas.openxmlformats.org/markup-compatibility/2006" xmlns:o="urn:schemas-microsoft-com:office:office" xmlns:r="http://schemas.openxmlformats.org/officeDocument/2006/relationships" xmlns:m="http://schemas.openxmlformats.org/officeDocument/2006/math" xmlns:v="urn:schemas-microsoft-com:vml" xmlns:w10="urn:schemas-microsoft-com:office:word" xmlns:w="http://schemas.openxmlformats.org/wordprocessingml/2006/main" xmlns:w14="http://schemas.microsoft.com/office/word/2010/wordml" xmlns:w15="http://schemas.microsoft.com/office/word/2012/wordml" xmlns:w16se="http://schemas.microsoft.com/office/word/2015/wordml/symex" xmlns:sl="http://schemas.openxmlformats.org/schemaLibrary/2006/main" mc:Ignorable="w14 w15 w16se">
+  <w:view w:val="normal"/>
+  <w:defaultTabStop w:val="708"/>
+  <w:hyphenationZone w:val="425"/>
+  <w:characterSpacingControl w:val="doNotCompress"/>
+  <w:compat>
+    <w:useFELayout/>
+    <w:compatSetting w:name="compatibilityMode" w:uri="http://schemas.microsoft.com/office/word" w:val="15"/>
+    <w:compatSetting w:name="overrideTableStyleFontSizeAndJustification" w:uri="http://schemas.microsoft.com/office/word" w:val="1"/>
+    <w:compatSetting w:name="enableOpenTypeFeatures" w:uri="http://schemas.microsoft.com/office/word" w:val="1"/>
+    <w:compatSetting w:name="doNotFlipMirrorIndents" w:uri="http://schemas.microsoft.com/office/word" w:val="1"/>
+    <w:compatSetting w:name="differentiateMultirowTableHeaders" w:uri="http://schemas.microsoft.com/office/word" w:val="1"/>
+  </w:compat>
+  <w:rsids>
+    <w:rsidRoot w:val="00D3109B"/>
+    <w:rsid w:val="00D3109B"/>
+  </w:rsids>
+  <m:mathPr>
+    <m:mathFont m:val="Cambria Math"/>
+    <m:brkBin m:val="before"/>
+    <m:brkBinSub m:val="--"/>
+    <m:smallFrac m:val="0"/>
+    <m:dispDef/>
+    <m:lMargin m:val="0"/>
+    <m:rMargin m:val="0"/>
+    <m:defJc m:val="centerGroup"/>
+    <m:wrapIndent m:val="1440"/>
+    <m:intLim m:val="subSup"/>
+    <m:naryLim m:val="undOvr"/>
+  </m:mathPr>
+  <w:themeFontLang w:val="es-ES"/>
+  <w:clrSchemeMapping w:bg1="light1" w:t1="dark1" w:bg2="light2" w:t2="dark2" w:accent1="accent1" w:accent2="accent2" w:accent3="accent3" w:accent4="accent4" w:accent5="accent5" w:accent6="accent6" w:hyperlink="hyperlink" w:followedHyperlink="followedHyperlink"/>
+  <w:decimalSymbol w:val=","/>
+  <w:listSeparator w:val=";"/>
+  <w15:chartTrackingRefBased/>
+</w:settings>
+</file>
+
+<file path=word/glossary/styles.xml><?xml version="1.0" encoding="utf-8"?>
+<w:styles xmlns:mc="http://schemas.openxmlformats.org/markup-compatibility/2006" xmlns:r="http://schemas.openxmlformats.org/officeDocument/2006/relationships" xmlns:w="http://schemas.openxmlformats.org/wordprocessingml/2006/main" xmlns:w14="http://schemas.microsoft.com/office/word/2010/wordml" xmlns:w15="http://schemas.microsoft.com/office/word/2012/wordml" xmlns:w16se="http://schemas.microsoft.com/office/word/2015/wordml/symex" mc:Ignorable="w14 w15 w16se">
+  <w:docDefaults>
+    <w:rPrDefault>
+      <w:rPr>
+        <w:rFonts w:asciiTheme="minorHAnsi" w:eastAsiaTheme="minorEastAsia" w:hAnsiTheme="minorHAnsi" w:cstheme="minorBidi"/>
+        <w:sz w:val="22"/>
+        <w:szCs w:val="22"/>
+        <w:lang w:val="es-ES" w:eastAsia="es-ES" w:bidi="ar-SA"/>
+      </w:rPr>
+    </w:rPrDefault>
+    <w:pPrDefault>
+      <w:pPr>
+        <w:spacing w:after="160" w:line="259" w:lineRule="auto"/>
+      </w:pPr>
+    </w:pPrDefault>
+  </w:docDefaults>
+  <w:latentStyles w:defLockedState="0" w:defUIPriority="99" w:defSemiHidden="0" w:defUnhideWhenUsed="0" w:defQFormat="0" w:count="371">
+    <w:lsdException w:name="Normal" w:uiPriority="0" w:qFormat="1"/>
+    <w:lsdException w:name="heading 1" w:uiPriority="9" w:qFormat="1"/>
+    <w:lsdException w:name="heading 2" w:semiHidden="1" w:uiPriority="9" w:unhideWhenUsed="1" w:qFormat="1"/>
+    <w:lsdException w:name="heading 3" w:semiHidden="1" w:uiPriority="9" w:unhideWhenUsed="1" w:qFormat="1"/>
+    <w:lsdException w:name="heading 4" w:semiHidden="1" w:uiPriority="9" w:unhideWhenUsed="1" w:qFormat="1"/>
+    <w:lsdException w:name="heading 5" w:semiHidden="1" w:uiPriority="9" w:unhideWhenUsed="1" w:qFormat="1"/>
+    <w:lsdException w:name="heading 6" w:semiHidden="1" w:uiPriority="9" w:unhideWhenUsed="1" w:qFormat="1"/>
+    <w:lsdException w:name="heading 7" w:semiHidden="1" w:uiPriority="9" w:unhideWhenUsed="1" w:qFormat="1"/>
+    <w:lsdException w:name="heading 8" w:semiHidden="1" w:uiPriority="9" w:unhideWhenUsed="1" w:qFormat="1"/>
+    <w:lsdException w:name="heading 9" w:semiHidden="1" w:uiPriority="9" w:unhideWhenUsed="1" w:qFormat="1"/>
+    <w:lsdException w:name="index 1" w:semiHidden="1" w:unhideWhenUsed="1"/>
+    <w:lsdException w:name="index 2" w:semiHidden="1" w:unhideWhenUsed="1"/>
+    <w:lsdException w:name="index 3" w:semiHidden="1" w:unhideWhenUsed="1"/>
+    <w:lsdException w:name="index 4" w:semiHidden="1" w:unhideWhenUsed="1"/>
+    <w:lsdException w:name="index 5" w:semiHidden="1" w:unhideWhenUsed="1"/>
+    <w:lsdException w:name="index 6" w:semiHidden="1" w:unhideWhenUsed="1"/>
+    <w:lsdException w:name="index 7" w:semiHidden="1" w:unhideWhenUsed="1"/>
+    <w:lsdException w:name="index 8" w:semiHidden="1" w:unhideWhenUsed="1"/>
+    <w:lsdException w:name="index 9" w:semiHidden="1" w:unhideWhenUsed="1"/>
+    <w:lsdException w:name="toc 1" w:semiHidden="1" w:uiPriority="39" w:unhideWhenUsed="1"/>
+    <w:lsdException w:name="toc 2" w:semiHidden="1" w:uiPriority="39" w:unhideWhenUsed="1"/>
+    <w:lsdException w:name="toc 3" w:semiHidden="1" w:uiPriority="39" w:unhideWhenUsed="1"/>
+    <w:lsdException w:name="toc 4" w:semiHidden="1" w:uiPriority="39" w:unhideWhenUsed="1"/>
+    <w:lsdException w:name="toc 5" w:semiHidden="1" w:uiPriority="39" w:unhideWhenUsed="1"/>
+    <w:lsdException w:name="toc 6" w:semiHidden="1" w:uiPriority="39" w:unhideWhenUsed="1"/>
+    <w:lsdException w:name="toc 7" w:semiHidden="1" w:uiPriority="39" w:unhideWhenUsed="1"/>
+    <w:lsdException w:name="toc 8" w:semiHidden="1" w:uiPriority="39" w:unhideWhenUsed="1"/>
+    <w:lsdException w:name="toc 9" w:semiHidden="1" w:uiPriority="39" w:unhideWhenUsed="1"/>
+    <w:lsdException w:name="Normal Indent" w:semiHidden="1" w:unhideWhenUsed="1"/>
+    <w:lsdException w:name="footnote text" w:semiHidden="1" w:unhideWhenUsed="1"/>
+    <w:lsdException w:name="annotation text" w:semiHidden="1" w:unhideWhenUsed="1"/>
+    <w:lsdException w:name="header" w:semiHidden="1" w:unhideWhenUsed="1"/>
+    <w:lsdException w:name="footer" w:semiHidden="1" w:unhideWhenUsed="1"/>
+    <w:lsdException w:name="index heading" w:semiHidden="1" w:unhideWhenUsed="1"/>
+    <w:lsdException w:name="caption" w:semiHidden="1" w:uiPriority="35" w:unhideWhenUsed="1" w:qFormat="1"/>
+    <w:lsdException w:name="table of figures" w:semiHidden="1" w:unhideWhenUsed="1"/>
+    <w:lsdException w:name="envelope address" w:semiHidden="1" w:unhideWhenUsed="1"/>
+    <w:lsdException w:name="envelope return" w:semiHidden="1" w:unhideWhenUsed="1"/>
+    <w:lsdException w:name="footnote reference" w:semiHidden="1" w:unhideWhenUsed="1"/>
+    <w:lsdException w:name="annotation reference" w:semiHidden="1" w:unhideWhenUsed="1"/>
+    <w:lsdException w:name="line number" w:semiHidden="1" w:unhideWhenUsed="1"/>
+    <w:lsdException w:name="page number" w:semiHidden="1" w:unhideWhenUsed="1"/>
+    <w:lsdException w:name="endnote reference" w:semiHidden="1" w:unhideWhenUsed="1"/>
+    <w:lsdException w:name="endnote text" w:semiHidden="1" w:unhideWhenUsed="1"/>
+    <w:lsdException w:name="table of authorities" w:semiHidden="1" w:unhideWhenUsed="1"/>
+    <w:lsdException w:name="macro" w:semiHidden="1" w:unhideWhenUsed="1"/>
+    <w:lsdException w:name="toa heading" w:semiHidden="1" w:unhideWhenUsed="1"/>
+    <w:lsdException w:name="List" w:semiHidden="1" w:unhideWhenUsed="1"/>
+    <w:lsdException w:name="List Bullet" w:semiHidden="1" w:unhideWhenUsed="1"/>
+    <w:lsdException w:name="List Number" w:semiHidden="1" w:unhideWhenUsed="1"/>
+    <w:lsdException w:name="List 2" w:semiHidden="1" w:unhideWhenUsed="1"/>
+    <w:lsdException w:name="List 3" w:semiHidden="1" w:unhideWhenUsed="1"/>
+    <w:lsdException w:name="List 4" w:semiHidden="1" w:unhideWhenUsed="1"/>
+    <w:lsdException w:name="List 5" w:semiHidden="1" w:unhideWhenUsed="1"/>
+    <w:lsdException w:name="List Bullet 2" w:semiHidden="1" w:unhideWhenUsed="1"/>
+    <w:lsdException w:name="List Bullet 3" w:semiHidden="1" w:unhideWhenUsed="1"/>
+    <w:lsdException w:name="List Bullet 4" w:semiHidden="1" w:unhideWhenUsed="1"/>
+    <w:lsdException w:name="List Bullet 5" w:semiHidden="1" w:unhideWhenUsed="1"/>
+    <w:lsdException w:name="List Number 2" w:semiHidden="1" w:unhideWhenUsed="1"/>
+    <w:lsdException w:name="List Number 3" w:semiHidden="1" w:unhideWhenUsed="1"/>
+    <w:lsdException w:name="List Number 4" w:semiHidden="1" w:unhideWhenUsed="1"/>
+    <w:lsdException w:name="List Number 5" w:semiHidden="1" w:unhideWhenUsed="1"/>
+    <w:lsdException w:name="Title" w:uiPriority="10" w:qFormat="1"/>
+    <w:lsdException w:name="Closing" w:semiHidden="1" w:unhideWhenUsed="1"/>
+    <w:lsdException w:name="Signature" w:semiHidden="1" w:unhideWhenUsed="1"/>
+    <w:lsdException w:name="Default Paragraph Font" w:semiHidden="1" w:uiPriority="1" w:unhideWhenUsed="1"/>
+    <w:lsdException w:name="Body Text" w:semiHidden="1" w:unhideWhenUsed="1"/>
+    <w:lsdException w:name="Body Text Indent" w:semiHidden="1" w:unhideWhenUsed="1"/>
+    <w:lsdException w:name="List Continue" w:semiHidden="1" w:unhideWhenUsed="1"/>
+    <w:lsdException w:name="List Continue 2" w:semiHidden="1" w:unhideWhenUsed="1"/>
+    <w:lsdException w:name="List Continue 3" w:semiHidden="1" w:unhideWhenUsed="1"/>
+    <w:lsdException w:name="List Continue 4" w:semiHidden="1" w:unhideWhenUsed="1"/>
+    <w:lsdException w:name="List Continue 5" w:semiHidden="1" w:unhideWhenUsed="1"/>
+    <w:lsdException w:name="Message Header" w:semiHidden="1" w:unhideWhenUsed="1"/>
+    <w:lsdException w:name="Subtitle" w:uiPriority="11" w:qFormat="1"/>
+    <w:lsdException w:name="Salutation" w:semiHidden="1" w:unhideWhenUsed="1"/>
+    <w:lsdException w:name="Date" w:semiHidden="1" w:unhideWhenUsed="1"/>
+    <w:lsdException w:name="Body Text First Indent" w:semiHidden="1" w:unhideWhenUsed="1"/>
+    <w:lsdException w:name="Body Text First Indent 2" w:semiHidden="1" w:unhideWhenUsed="1"/>
+    <w:lsdException w:name="Note Heading" w:semiHidden="1" w:unhideWhenUsed="1"/>
+    <w:lsdException w:name="Body Text 2" w:semiHidden="1" w:unhideWhenUsed="1"/>
+    <w:lsdException w:name="Body Text 3" w:semiHidden="1" w:unhideWhenUsed="1"/>
+    <w:lsdException w:name="Body Text Indent 2" w:semiHidden="1" w:unhideWhenUsed="1"/>
+    <w:lsdException w:name="Body Text Indent 3" w:semiHidden="1" w:unhideWhenUsed="1"/>
+    <w:lsdException w:name="Block Text" w:semiHidden="1" w:unhideWhenUsed="1"/>
+    <w:lsdException w:name="Hyperlink" w:semiHidden="1" w:unhideWhenUsed="1"/>
+    <w:lsdException w:name="FollowedHyperlink" w:semiHidden="1" w:unhideWhenUsed="1"/>
+    <w:lsdException w:name="Strong" w:uiPriority="22" w:qFormat="1"/>
+    <w:lsdException w:name="Emphasis" w:uiPriority="20" w:qFormat="1"/>
+    <w:lsdException w:name="Document Map" w:semiHidden="1" w:unhideWhenUsed="1"/>
+    <w:lsdException w:name="Plain Text" w:semiHidden="1" w:unhideWhenUsed="1"/>
+    <w:lsdException w:name="E-mail Signature" w:semiHidden="1" w:unhideWhenUsed="1"/>
+    <w:lsdException w:name="HTML Top of Form" w:semiHidden="1" w:unhideWhenUsed="1"/>
+    <w:lsdException w:name="HTML Bottom of Form" w:semiHidden="1" w:unhideWhenUsed="1"/>
+    <w:lsdException w:name="Normal (Web)" w:semiHidden="1" w:unhideWhenUsed="1"/>
+    <w:lsdException w:name="HTML Acronym" w:semiHidden="1" w:unhideWhenUsed="1"/>
+    <w:lsdException w:name="HTML Address" w:semiHidden="1" w:unhideWhenUsed="1"/>
+    <w:lsdException w:name="HTML Cite" w:semiHidden="1" w:unhideWhenUsed="1"/>
+    <w:lsdException w:name="HTML Code" w:semiHidden="1" w:unhideWhenUsed="1"/>
+    <w:lsdException w:name="HTML Definition" w:semiHidden="1" w:unhideWhenUsed="1"/>
+    <w:lsdException w:name="HTML Keyboard" w:semiHidden="1" w:unhideWhenUsed="1"/>
+    <w:lsdException w:name="HTML Preformatted" w:semiHidden="1" w:unhideWhenUsed="1"/>
+    <w:lsdException w:name="HTML Sample" w:semiHidden="1" w:unhideWhenUsed="1"/>
+    <w:lsdException w:name="HTML Typewriter" w:semiHidden="1" w:unhideWhenUsed="1"/>
+    <w:lsdException w:name="HTML Variable" w:semiHidden="1" w:unhideWhenUsed="1"/>
+    <w:lsdException w:name="Normal Table" w:semiHidden="1" w:unhideWhenUsed="1"/>
+    <w:lsdException w:name="annotation subject" w:semiHidden="1" w:unhideWhenUsed="1"/>
+    <w:lsdException w:name="No List" w:semiHidden="1" w:unhideWhenUsed="1"/>
+    <w:lsdException w:name="Outline List 1" w:semiHidden="1" w:unhideWhenUsed="1"/>
+    <w:lsdException w:name="Outline List 2" w:semiHidden="1" w:unhideWhenUsed="1"/>
+    <w:lsdException w:name="Outline List 3" w:semiHidden="1" w:unhideWhenUsed="1"/>
+    <w:lsdException w:name="Table Simple 1" w:semiHidden="1" w:unhideWhenUsed="1"/>
+    <w:lsdException w:name="Table Simple 2" w:semiHidden="1" w:unhideWhenUsed="1"/>
+    <w:lsdException w:name="Table Simple 3" w:semiHidden="1" w:unhideWhenUsed="1"/>
+    <w:lsdException w:name="Table Classic 1" w:semiHidden="1" w:unhideWhenUsed="1"/>
+    <w:lsdException w:name="Table Classic 2" w:semiHidden="1" w:unhideWhenUsed="1"/>
+    <w:lsdException w:name="Table Classic 3" w:semiHidden="1" w:unhideWhenUsed="1"/>
+    <w:lsdException w:name="Table Classic 4" w:semiHidden="1" w:unhideWhenUsed="1"/>
+    <w:lsdException w:name="Table Colorful 1" w:semiHidden="1" w:unhideWhenUsed="1"/>
+    <w:lsdException w:name="Table Colorful 2" w:semiHidden="1" w:unhideWhenUsed="1"/>
+    <w:lsdException w:name="Table Colorful 3" w:semiHidden="1" w:unhideWhenUsed="1"/>
+    <w:lsdException w:name="Table Columns 1" w:semiHidden="1" w:unhideWhenUsed="1"/>
+    <w:lsdException w:name="Table Columns 2" w:semiHidden="1" w:unhideWhenUsed="1"/>
+    <w:lsdException w:name="Table Columns 3" w:semiHidden="1" w:unhideWhenUsed="1"/>
+    <w:lsdException w:name="Table Columns 4" w:semiHidden="1" w:unhideWhenUsed="1"/>
+    <w:lsdException w:name="Table Columns 5" w:semiHidden="1" w:unhideWhenUsed="1"/>
+    <w:lsdException w:name="Table Grid 1" w:semiHidden="1" w:unhideWhenUsed="1"/>
+    <w:lsdException w:name="Table Grid 2" w:semiHidden="1" w:unhideWhenUsed="1"/>
+    <w:lsdException w:name="Table Grid 3" w:semiHidden="1" w:unhideWhenUsed="1"/>
+    <w:lsdException w:name="Table Grid 4" w:semiHidden="1" w:unhideWhenUsed="1"/>
+    <w:lsdException w:name="Table Grid 5" w:semiHidden="1" w:unhideWhenUsed="1"/>
+    <w:lsdException w:name="Table Grid 6" w:semiHidden="1" w:unhideWhenUsed="1"/>
+    <w:lsdException w:name="Table Grid 7" w:semiHidden="1" w:unhideWhenUsed="1"/>
+    <w:lsdException w:name="Table Grid 8" w:semiHidden="1" w:unhideWhenUsed="1"/>
+    <w:lsdException w:name="Table List 1" w:semiHidden="1" w:unhideWhenUsed="1"/>
+    <w:lsdException w:name="Table List 2" w:semiHidden="1" w:unhideWhenUsed="1"/>
+    <w:lsdException w:name="Table List 3" w:semiHidden="1" w:unhideWhenUsed="1"/>
+    <w:lsdException w:name="Table List 4" w:semiHidden="1" w:unhideWhenUsed="1"/>
+    <w:lsdException w:name="Table List 5" w:semiHidden="1" w:unhideWhenUsed="1"/>
+    <w:lsdException w:name="Table List 6" w:semiHidden="1" w:unhideWhenUsed="1"/>
+    <w:lsdException w:name="Table List 7" w:semiHidden="1" w:unhideWhenUsed="1"/>
+    <w:lsdException w:name="Table List 8" w:semiHidden="1" w:unhideWhenUsed="1"/>
+    <w:lsdException w:name="Table 3D effects 1" w:semiHidden="1" w:unhideWhenUsed="1"/>
+    <w:lsdException w:name="Table 3D effects 2" w:semiHidden="1" w:unhideWhenUsed="1"/>
+    <w:lsdException w:name="Table 3D effects 3" w:semiHidden="1" w:unhideWhenUsed="1"/>
+    <w:lsdException w:name="Table Contemporary" w:semiHidden="1" w:unhideWhenUsed="1"/>
+    <w:lsdException w:name="Table Elegant" w:semiHidden="1" w:unhideWhenUsed="1"/>
+    <w:lsdException w:name="Table Professional" w:semiHidden="1" w:unhideWhenUsed="1"/>
+    <w:lsdException w:name="Table Subtle 1" w:semiHidden="1" w:unhideWhenUsed="1"/>
+    <w:lsdException w:name="Table Subtle 2" w:semiHidden="1" w:unhideWhenUsed="1"/>
+    <w:lsdException w:name="Table Web 1" w:semiHidden="1" w:unhideWhenUsed="1"/>
+    <w:lsdException w:name="Table Web 2" w:semiHidden="1" w:unhideWhenUsed="1"/>
+    <w:lsdException w:name="Table Web 3" w:semiHidden="1" w:unhideWhenUsed="1"/>
+    <w:lsdException w:name="Balloon Text" w:semiHidden="1" w:unhideWhenUsed="1"/>
+    <w:lsdException w:name="Table Grid" w:uiPriority="39"/>
+    <w:lsdException w:name="Table Theme" w:semiHidden="1" w:unhideWhenUsed="1"/>
+    <w:lsdException w:name="Placeholder Text" w:semiHidden="1"/>
+    <w:lsdException w:name="No Spacing" w:uiPriority="1" w:qFormat="1"/>
+    <w:lsdException w:name="Light Shading" w:uiPriority="60"/>
+    <w:lsdException w:name="Light List" w:uiPriority="61"/>
+    <w:lsdException w:name="Light Grid" w:uiPriority="62"/>
+    <w:lsdException w:name="Medium Shading 1" w:uiPriority="63"/>
+    <w:lsdException w:name="Medium Shading 2" w:uiPriority="64"/>
+    <w:lsdException w:name="Medium List 1" w:uiPriority="65"/>
+    <w:lsdException w:name="Medium List 2" w:uiPriority="66"/>
+    <w:lsdException w:name="Medium Grid 1" w:uiPriority="67"/>
+    <w:lsdException w:name="Medium Grid 2" w:uiPriority="68"/>
+    <w:lsdException w:name="Medium Grid 3" w:uiPriority="69"/>
+    <w:lsdException w:name="Dark List" w:uiPriority="70"/>
+    <w:lsdException w:name="Colorful Shading" w:uiPriority="71"/>
+    <w:lsdException w:name="Colorful List" w:uiPriority="72"/>
+    <w:lsdException w:name="Colorful Grid" w:uiPriority="73"/>
+    <w:lsdException w:name="Light Shading Accent 1" w:uiPriority="60"/>
+    <w:lsdException w:name="Light List Accent 1" w:uiPriority="61"/>
+    <w:lsdException w:name="Light Grid Accent 1" w:uiPriority="62"/>
+    <w:lsdException w:name="Medium Shading 1 Accent 1" w:uiPriority="63"/>
+    <w:lsdException w:name="Medium Shading 2 Accent 1" w:uiPriority="64"/>
+    <w:lsdException w:name="Medium List 1 Accent 1" w:uiPriority="65"/>
+    <w:lsdException w:name="Revision" w:semiHidden="1"/>
+    <w:lsdException w:name="List Paragraph" w:uiPriority="34" w:qFormat="1"/>
+    <w:lsdException w:name="Quote" w:uiPriority="29" w:qFormat="1"/>
+    <w:lsdException w:name="Intense Quote" w:uiPriority="30" w:qFormat="1"/>
+    <w:lsdException w:name="Medium List 2 Accent 1" w:uiPriority="66"/>
+    <w:lsdException w:name="Medium Grid 1 Accent 1" w:uiPriority="67"/>
+    <w:lsdException w:name="Medium Grid 2 Accent 1" w:uiPriority="68"/>
+    <w:lsdException w:name="Medium Grid 3 Accent 1" w:uiPriority="69"/>
+    <w:lsdException w:name="Dark List Accent 1" w:uiPriority="70"/>
+    <w:lsdException w:name="Colorful Shading Accent 1" w:uiPriority="71"/>
+    <w:lsdException w:name="Colorful List Accent 1" w:uiPriority="72"/>
+    <w:lsdException w:name="Colorful Grid Accent 1" w:uiPriority="73"/>
+    <w:lsdException w:name="Light Shading Accent 2" w:uiPriority="60"/>
+    <w:lsdException w:name="Light List Accent 2" w:uiPriority="61"/>
+    <w:lsdException w:name="Light Grid Accent 2" w:uiPriority="62"/>
+    <w:lsdException w:name="Medium Shading 1 Accent 2" w:uiPriority="63"/>
+    <w:lsdException w:name="Medium Shading 2 Accent 2" w:uiPriority="64"/>
+    <w:lsdException w:name="Medium List 1 Accent 2" w:uiPriority="65"/>
+    <w:lsdException w:name="Medium List 2 Accent 2" w:uiPriority="66"/>
+    <w:lsdException w:name="Medium Grid 1 Accent 2" w:uiPriority="67"/>
+    <w:lsdException w:name="Medium Grid 2 Accent 2" w:uiPriority="68"/>
+    <w:lsdException w:name="Medium Grid 3 Accent 2" w:uiPriority="69"/>
+    <w:lsdException w:name="Dark List Accent 2" w:uiPriority="70"/>
+    <w:lsdException w:name="Colorful Shading Accent 2" w:uiPriority="71"/>
+    <w:lsdException w:name="Colorful List Accent 2" w:uiPriority="72"/>
+    <w:lsdException w:name="Colorful Grid Accent 2" w:uiPriority="73"/>
+    <w:lsdException w:name="Light Shading Accent 3" w:uiPriority="60"/>
+    <w:lsdException w:name="Light List Accent 3" w:uiPriority="61"/>
+    <w:lsdException w:name="Light Grid Accent 3" w:uiPriority="62"/>
+    <w:lsdException w:name="Medium Shading 1 Accent 3" w:uiPriority="63"/>
+    <w:lsdException w:name="Medium Shading 2 Accent 3" w:uiPriority="64"/>
+    <w:lsdException w:name="Medium List 1 Accent 3" w:uiPriority="65"/>
+    <w:lsdException w:name="Medium List 2 Accent 3" w:uiPriority="66"/>
+    <w:lsdException w:name="Medium Grid 1 Accent 3" w:uiPriority="67"/>
+    <w:lsdException w:name="Medium Grid 2 Accent 3" w:uiPriority="68"/>
+    <w:lsdException w:name="Medium Grid 3 Accent 3" w:uiPriority="69"/>
+    <w:lsdException w:name="Dark List Accent 3" w:uiPriority="70"/>
+    <w:lsdException w:name="Colorful Shading Accent 3" w:uiPriority="71"/>
+    <w:lsdException w:name="Colorful List Accent 3" w:uiPriority="72"/>
+    <w:lsdException w:name="Colorful Grid Accent 3" w:uiPriority="73"/>
+    <w:lsdException w:name="Light Shading Accent 4" w:uiPriority="60"/>
+    <w:lsdException w:name="Light List Accent 4" w:uiPriority="61"/>
+    <w:lsdException w:name="Light Grid Accent 4" w:uiPriority="62"/>
+    <w:lsdException w:name="Medium Shading 1 Accent 4" w:uiPriority="63"/>
+    <w:lsdException w:name="Medium Shading 2 Accent 4" w:uiPriority="64"/>
+    <w:lsdException w:name="Medium List 1 Accent 4" w:uiPriority="65"/>
+    <w:lsdException w:name="Medium List 2 Accent 4" w:uiPriority="66"/>
+    <w:lsdException w:name="Medium Grid 1 Accent 4" w:uiPriority="67"/>
+    <w:lsdException w:name="Medium Grid 2 Accent 4" w:uiPriority="68"/>
+    <w:lsdException w:name="Medium Grid 3 Accent 4" w:uiPriority="69"/>
+    <w:lsdException w:name="Dark List Accent 4" w:uiPriority="70"/>
+    <w:lsdException w:name="Colorful Shading Accent 4" w:uiPriority="71"/>
+    <w:lsdException w:name="Colorful List Accent 4" w:uiPriority="72"/>
+    <w:lsdException w:name="Colorful Grid Accent 4" w:uiPriority="73"/>
+    <w:lsdException w:name="Light Shading Accent 5" w:uiPriority="60"/>
+    <w:lsdException w:name="Light List Accent 5" w:uiPriority="61"/>
+    <w:lsdException w:name="Light Grid Accent 5" w:uiPriority="62"/>
+    <w:lsdException w:name="Medium Shading 1 Accent 5" w:uiPriority="63"/>
+    <w:lsdException w:name="Medium Shading 2 Accent 5" w:uiPriority="64"/>
+    <w:lsdException w:name="Medium List 1 Accent 5" w:uiPriority="65"/>
+    <w:lsdException w:name="Medium List 2 Accent 5" w:uiPriority="66"/>
+    <w:lsdException w:name="Medium Grid 1 Accent 5" w:uiPriority="67"/>
+    <w:lsdException w:name="Medium Grid 2 Accent 5" w:uiPriority="68"/>
+    <w:lsdException w:name="Medium Grid 3 Accent 5" w:uiPriority="69"/>
+    <w:lsdException w:name="Dark List Accent 5" w:uiPriority="70"/>
+    <w:lsdException w:name="Colorful Shading Accent 5" w:uiPriority="71"/>
+    <w:lsdException w:name="Colorful List Accent 5" w:uiPriority="72"/>
+    <w:lsdException w:name="Colorful Grid Accent 5" w:uiPriority="73"/>
+    <w:lsdException w:name="Light Shading Accent 6" w:uiPriority="60"/>
+    <w:lsdException w:name="Light List Accent 6" w:uiPriority="61"/>
+    <w:lsdException w:name="Light Grid Accent 6" w:uiPriority="62"/>
+    <w:lsdException w:name="Medium Shading 1 Accent 6" w:uiPriority="63"/>
+    <w:lsdException w:name="Medium Shading 2 Accent 6" w:uiPriority="64"/>
+    <w:lsdException w:name="Medium List 1 Accent 6" w:uiPriority="65"/>
+    <w:lsdException w:name="Medium List 2 Accent 6" w:uiPriority="66"/>
+    <w:lsdException w:name="Medium Grid 1 Accent 6" w:uiPriority="67"/>
+    <w:lsdException w:name="Medium Grid 2 Accent 6" w:uiPriority="68"/>
+    <w:lsdException w:name="Medium Grid 3 Accent 6" w:uiPriority="69"/>
+    <w:lsdException w:name="Dark List Accent 6" w:uiPriority="70"/>
+    <w:lsdException w:name="Colorful Shading Accent 6" w:uiPriority="71"/>
+    <w:lsdException w:name="Colorful List Accent 6" w:uiPriority="72"/>
+    <w:lsdException w:name="Colorful Grid Accent 6" w:uiPriority="73"/>
+    <w:lsdException w:name="Subtle Emphasis" w:uiPriority="19" w:qFormat="1"/>
+    <w:lsdException w:name="Intense Emphasis" w:uiPriority="21" w:qFormat="1"/>
+    <w:lsdException w:name="Subtle Reference" w:uiPriority="31" w:qFormat="1"/>
+    <w:lsdException w:name="Intense Reference" w:uiPriority="32" w:qFormat="1"/>
+    <w:lsdException w:name="Book Title" w:uiPriority="33" w:qFormat="1"/>
+    <w:lsdException w:name="Bibliography" w:semiHidden="1" w:uiPriority="37" w:unhideWhenUsed="1"/>
+    <w:lsdException w:name="TOC Heading" w:semiHidden="1" w:uiPriority="39" w:unhideWhenUsed="1" w:qFormat="1"/>
+    <w:lsdException w:name="Plain Table 1" w:uiPriority="41"/>
+    <w:lsdException w:name="Plain Table 2" w:uiPriority="42"/>
+    <w:lsdException w:name="Plain Table 3" w:uiPriority="43"/>
+    <w:lsdException w:name="Plain Table 4" w:uiPriority="44"/>
+    <w:lsdException w:name="Plain Table 5" w:uiPriority="45"/>
+    <w:lsdException w:name="Grid Table Light" w:uiPriority="40"/>
+    <w:lsdException w:name="Grid Table 1 Light" w:uiPriority="46"/>
+    <w:lsdException w:name="Grid Table 2" w:uiPriority="47"/>
+    <w:lsdException w:name="Grid Table 3" w:uiPriority="48"/>
+    <w:lsdException w:name="Grid Table 4" w:uiPriority="49"/>
+    <w:lsdException w:name="Grid Table 5 Dark" w:uiPriority="50"/>
+    <w:lsdException w:name="Grid Table 6 Colorful" w:uiPriority="51"/>
+    <w:lsdException w:name="Grid Table 7 Colorful" w:uiPriority="52"/>
+    <w:lsdException w:name="Grid Table 1 Light Accent 1" w:uiPriority="46"/>
+    <w:lsdException w:name="Grid Table 2 Accent 1" w:uiPriority="47"/>
+    <w:lsdException w:name="Grid Table 3 Accent 1" w:uiPriority="48"/>
+    <w:lsdException w:name="Grid Table 4 Accent 1" w:uiPriority="49"/>
+    <w:lsdException w:name="Grid Table 5 Dark Accent 1" w:uiPriority="50"/>
+    <w:lsdException w:name="Grid Table 6 Colorful Accent 1" w:uiPriority="51"/>
+    <w:lsdException w:name="Grid Table 7 Colorful Accent 1" w:uiPriority="52"/>
+    <w:lsdException w:name="Grid Table 1 Light Accent 2" w:uiPriority="46"/>
+    <w:lsdException w:name="Grid Table 2 Accent 2" w:uiPriority="47"/>
+    <w:lsdException w:name="Grid Table 3 Accent 2" w:uiPriority="48"/>
+    <w:lsdException w:name="Grid Table 4 Accent 2" w:uiPriority="49"/>
+    <w:lsdException w:name="Grid Table 5 Dark Accent 2" w:uiPriority="50"/>
+    <w:lsdException w:name="Grid Table 6 Colorful Accent 2" w:uiPriority="51"/>
+    <w:lsdException w:name="Grid Table 7 Colorful Accent 2" w:uiPriority="52"/>
+    <w:lsdException w:name="Grid Table 1 Light Accent 3" w:uiPriority="46"/>
+    <w:lsdException w:name="Grid Table 2 Accent 3" w:uiPriority="47"/>
+    <w:lsdException w:name="Grid Table 3 Accent 3" w:uiPriority="48"/>
+    <w:lsdException w:name="Grid Table 4 Accent 3" w:uiPriority="49"/>
+    <w:lsdException w:name="Grid Table 5 Dark Accent 3" w:uiPriority="50"/>
+    <w:lsdException w:name="Grid Table 6 Colorful Accent 3" w:uiPriority="51"/>
+    <w:lsdException w:name="Grid Table 7 Colorful Accent 3" w:uiPriority="52"/>
+    <w:lsdException w:name="Grid Table 1 Light Accent 4" w:uiPriority="46"/>
+    <w:lsdException w:name="Grid Table 2 Accent 4" w:uiPriority="47"/>
+    <w:lsdException w:name="Grid Table 3 Accent 4" w:uiPriority="48"/>
+    <w:lsdException w:name="Grid Table 4 Accent 4" w:uiPriority="49"/>
+    <w:lsdException w:name="Grid Table 5 Dark Accent 4" w:uiPriority="50"/>
+    <w:lsdException w:name="Grid Table 6 Colorful Accent 4" w:uiPriority="51"/>
+    <w:lsdException w:name="Grid Table 7 Colorful Accent 4" w:uiPriority="52"/>
+    <w:lsdException w:name="Grid Table 1 Light Accent 5" w:uiPriority="46"/>
+    <w:lsdException w:name="Grid Table 2 Accent 5" w:uiPriority="47"/>
+    <w:lsdException w:name="Grid Table 3 Accent 5" w:uiPriority="48"/>
+    <w:lsdException w:name="Grid Table 4 Accent 5" w:uiPriority="49"/>
+    <w:lsdException w:name="Grid Table 5 Dark Accent 5" w:uiPriority="50"/>
+    <w:lsdException w:name="Grid Table 6 Colorful Accent 5" w:uiPriority="51"/>
+    <w:lsdException w:name="Grid Table 7 Colorful Accent 5" w:uiPriority="52"/>
+    <w:lsdException w:name="Grid Table 1 Light Accent 6" w:uiPriority="46"/>
+    <w:lsdException w:name="Grid Table 2 Accent 6" w:uiPriority="47"/>
+    <w:lsdException w:name="Grid Table 3 Accent 6" w:uiPriority="48"/>
+    <w:lsdException w:name="Grid Table 4 Accent 6" w:uiPriority="49"/>
+    <w:lsdException w:name="Grid Table 5 Dark Accent 6" w:uiPriority="50"/>
+    <w:lsdException w:name="Grid Table 6 Colorful Accent 6" w:uiPriority="51"/>
+    <w:lsdException w:name="Grid Table 7 Colorful Accent 6" w:uiPriority="52"/>
+    <w:lsdException w:name="List Table 1 Light" w:uiPriority="46"/>
+    <w:lsdException w:name="List Table 2" w:uiPriority="47"/>
+    <w:lsdException w:name="List Table 3" w:uiPriority="48"/>
+    <w:lsdException w:name="List Table 4" w:uiPriority="49"/>
+    <w:lsdException w:name="List Table 5 Dark" w:uiPriority="50"/>
+    <w:lsdException w:name="List Table 6 Colorful" w:uiPriority="51"/>
+    <w:lsdException w:name="List Table 7 Colorful" w:uiPriority="52"/>
+    <w:lsdException w:name="List Table 1 Light Accent 1" w:uiPriority="46"/>
+    <w:lsdException w:name="List Table 2 Accent 1" w:uiPriority="47"/>
+    <w:lsdException w:name="List Table 3 Accent 1" w:uiPriority="48"/>
+    <w:lsdException w:name="List Table 4 Accent 1" w:uiPriority="49"/>
+    <w:lsdException w:name="List Table 5 Dark Accent 1" w:uiPriority="50"/>
+    <w:lsdException w:name="List Table 6 Colorful Accent 1" w:uiPriority="51"/>
+    <w:lsdException w:name="List Table 7 Colorful Accent 1" w:uiPriority="52"/>
+    <w:lsdException w:name="List Table 1 Light Accent 2" w:uiPriority="46"/>
+    <w:lsdException w:name="List Table 2 Accent 2" w:uiPriority="47"/>
+    <w:lsdException w:name="List Table 3 Accent 2" w:uiPriority="48"/>
+    <w:lsdException w:name="List Table 4 Accent 2" w:uiPriority="49"/>
+    <w:lsdException w:name="List Table 5 Dark Accent 2" w:uiPriority="50"/>
+    <w:lsdException w:name="List Table 6 Colorful Accent 2" w:uiPriority="51"/>
+    <w:lsdException w:name="List Table 7 Colorful Accent 2" w:uiPriority="52"/>
+    <w:lsdException w:name="List Table 1 Light Accent 3" w:uiPriority="46"/>
+    <w:lsdException w:name="List Table 2 Accent 3" w:uiPriority="47"/>
+    <w:lsdException w:name="List Table 3 Accent 3" w:uiPriority="48"/>
+    <w:lsdException w:name="List Table 4 Accent 3" w:uiPriority="49"/>
+    <w:lsdException w:name="List Table 5 Dark Accent 3" w:uiPriority="50"/>
+    <w:lsdException w:name="List Table 6 Colorful Accent 3" w:uiPriority="51"/>
+    <w:lsdException w:name="List Table 7 Colorful Accent 3" w:uiPriority="52"/>
+    <w:lsdException w:name="List Table 1 Light Accent 4" w:uiPriority="46"/>
+    <w:lsdException w:name="List Table 2 Accent 4" w:uiPriority="47"/>
+    <w:lsdException w:name="List Table 3 Accent 4" w:uiPriority="48"/>
+    <w:lsdException w:name="List Table 4 Accent 4" w:uiPriority="49"/>
+    <w:lsdException w:name="List Table 5 Dark Accent 4" w:uiPriority="50"/>
+    <w:lsdException w:name="List Table 6 Colorful Accent 4" w:uiPriority="51"/>
+    <w:lsdException w:name="List Table 7 Colorful Accent 4" w:uiPriority="52"/>
+    <w:lsdException w:name="List Table 1 Light Accent 5" w:uiPriority="46"/>
+    <w:lsdException w:name="List Table 2 Accent 5" w:uiPriority="47"/>
+    <w:lsdException w:name="List Table 3 Accent 5" w:uiPriority="48"/>
+    <w:lsdException w:name="List Table 4 Accent 5" w:uiPriority="49"/>
+    <w:lsdException w:name="List Table 5 Dark Accent 5" w:uiPriority="50"/>
+    <w:lsdException w:name="List Table 6 Colorful Accent 5" w:uiPriority="51"/>
+    <w:lsdException w:name="List Table 7 Colorful Accent 5" w:uiPriority="52"/>
+    <w:lsdException w:name="List Table 1 Light Accent 6" w:uiPriority="46"/>
+    <w:lsdException w:name="List Table 2 Accent 6" w:uiPriority="47"/>
+    <w:lsdException w:name="List Table 3 Accent 6" w:uiPriority="48"/>
+    <w:lsdException w:name="List Table 4 Accent 6" w:uiPriority="49"/>
+    <w:lsdException w:name="List Table 5 Dark Accent 6" w:uiPriority="50"/>
+    <w:lsdException w:name="List Table 6 Colorful Accent 6" w:uiPriority="51"/>
+    <w:lsdException w:name="List Table 7 Colorful Accent 6" w:uiPriority="52"/>
+  </w:latentStyles>
+  <w:style w:type="paragraph" w:default="1" w:styleId="Normal">
+    <w:name w:val="Normal"/>
+    <w:qFormat/>
+  </w:style>
+  <w:style w:type="character" w:default="1" w:styleId="Fuentedeprrafopredeter">
+    <w:name w:val="Default Paragraph Font"/>
+    <w:uiPriority w:val="1"/>
+    <w:semiHidden/>
+    <w:unhideWhenUsed/>
+  </w:style>
+  <w:style w:type="table" w:default="1" w:styleId="Tablanormal">
+    <w:name w:val="Normal Table"/>
+    <w:uiPriority w:val="99"/>
+    <w:semiHidden/>
+    <w:unhideWhenUsed/>
+    <w:tblPr>
+      <w:tblInd w:w="0" w:type="dxa"/>
+      <w:tblCellMar>
+        <w:top w:w="0" w:type="dxa"/>
+        <w:left w:w="108" w:type="dxa"/>
+        <w:bottom w:w="0" w:type="dxa"/>
+        <w:right w:w="108" w:type="dxa"/>
+      </w:tblCellMar>
+    </w:tblPr>
+  </w:style>
+  <w:style w:type="numbering" w:default="1" w:styleId="Sinlista">
+    <w:name w:val="No List"/>
+    <w:uiPriority w:val="99"/>
+    <w:semiHidden/>
+    <w:unhideWhenUsed/>
+  </w:style>
+  <w:style w:type="paragraph" w:customStyle="1" w:styleId="05402AAD3ACD480788E7D5578725EF6F">
+    <w:name w:val="05402AAD3ACD480788E7D5578725EF6F"/>
+    <w:rsid w:val="00D3109B"/>
+  </w:style>
+  <w:style w:type="paragraph" w:customStyle="1" w:styleId="FE706D735A9B4DE9909B17EC2E11D2ED">
+    <w:name w:val="FE706D735A9B4DE9909B17EC2E11D2ED"/>
+    <w:rsid w:val="00D3109B"/>
+  </w:style>
+</w:styles>
+</file>
+
+<file path=word/glossary/webSettings.xml><?xml version="1.0" encoding="utf-8"?>
+<w:webSettings xmlns:mc="http://schemas.openxmlformats.org/markup-compatibility/2006" xmlns:r="http://schemas.openxmlformats.org/officeDocument/2006/relationships" xmlns:w="http://schemas.openxmlformats.org/wordprocessingml/2006/main" xmlns:w14="http://schemas.microsoft.com/office/word/2010/wordml" xmlns:w15="http://schemas.microsoft.com/office/word/2012/wordml" xmlns:w16se="http://schemas.microsoft.com/office/word/2015/wordml/symex" mc:Ignorable="w14 w15 w16se">
+  <w:optimizeForBrowser/>
+  <w:allowPNG/>
+</w:webSettings>
+</file>
+
 <file path=word/theme/theme1.xml><?xml version="1.0" encoding="utf-8"?>
 <a:theme xmlns:a="http://schemas.openxmlformats.org/drawingml/2006/main" name="Tema de Office">
   <a:themeElements>
@@ -19011,7 +19580,7 @@
 </file>
 
 <file path=customXml/itemProps1.xml><?xml version="1.0" encoding="utf-8"?>
-<ds:datastoreItem xmlns:ds="http://schemas.openxmlformats.org/officeDocument/2006/customXml" ds:itemID="{A949C313-1829-494D-92D4-5352A5C93AA9}">
+<ds:datastoreItem xmlns:ds="http://schemas.openxmlformats.org/officeDocument/2006/customXml" ds:itemID="{08D0B2CF-2530-4D90-8679-D86D9C4EAC59}">
   <ds:schemaRefs>
     <ds:schemaRef ds:uri="http://schemas.openxmlformats.org/officeDocument/2006/bibliography"/>
   </ds:schemaRefs>

</xml_diff>